<commit_message>
Adde method replaceTextinRun, which actually works
</commit_message>
<xml_diff>
--- a/GenerateWordAPI/GenerateWordAPI/goodbye.docx
+++ b/GenerateWordAPI/GenerateWordAPI/goodbye.docx
@@ -8,12 +8,12 @@
         <w:tblpPr w:leftFromText="142" w:rightFromText="2835" w:topFromText="2835" w:bottomFromText="2693" w:vertAnchor="page" w:tblpY="1209"/>
         <w:tblW w:w="0" w:type="auto"/>
         <w:tblBorders>
-          <w:top w:val="none" w:sz="0" w:space="0" w:color="auto"/>
-          <w:left w:val="none" w:sz="0" w:space="0" w:color="auto"/>
-          <w:bottom w:val="none" w:sz="0" w:space="0" w:color="auto"/>
-          <w:right w:val="none" w:sz="0" w:space="0" w:color="auto"/>
-          <w:insideH w:val="none" w:sz="0" w:space="0" w:color="auto"/>
-          <w:insideV w:val="none" w:sz="0" w:space="0" w:color="auto"/>
+          <w:top w:val="none" w:color="auto" w:sz="0" w:space="0"/>
+          <w:left w:val="none" w:color="auto" w:sz="0" w:space="0"/>
+          <w:bottom w:val="none" w:color="auto" w:sz="0" w:space="0"/>
+          <w:right w:val="none" w:color="auto" w:sz="0" w:space="0"/>
+          <w:insideH w:val="none" w:color="auto" w:sz="0" w:space="0"/>
+          <w:insideV w:val="none" w:color="auto" w:sz="0" w:space="0"/>
         </w:tblBorders>
         <w:tblLayout w:type="fixed"/>
         <w:tblCellMar>
@@ -27,7 +27,7 @@
       </w:tblGrid>
       <w:tr>
         <w:trPr>
-          <w:trHeight w:hRule="exact" w:val="1616"/>
+          <w:trHeight w:val="1616" w:hRule="exact"/>
         </w:trPr>
         <w:tc>
           <w:tcPr>
@@ -65,7 +65,7 @@
                     <w:sz w:val="20"/>
                     <w:szCs w:val="20"/>
                   </w:rPr>
-                  <w:t>Version</w:t>
+                  <w:t>Halloisen</w:t>
                 </w:r>
               </w:sdtContent>
             </w:sdt>
@@ -195,12 +195,12 @@
         <w:tblpPr w:leftFromText="142" w:rightFromText="142" w:vertAnchor="page" w:tblpY="4707"/>
         <w:tblW w:w="0" w:type="auto"/>
         <w:tblBorders>
-          <w:top w:val="none" w:sz="0" w:space="0" w:color="auto"/>
-          <w:left w:val="none" w:sz="0" w:space="0" w:color="auto"/>
-          <w:bottom w:val="none" w:sz="0" w:space="0" w:color="auto"/>
-          <w:right w:val="none" w:sz="0" w:space="0" w:color="auto"/>
-          <w:insideH w:val="none" w:sz="0" w:space="0" w:color="auto"/>
-          <w:insideV w:val="none" w:sz="0" w:space="0" w:color="auto"/>
+          <w:top w:val="none" w:color="auto" w:sz="0" w:space="0"/>
+          <w:left w:val="none" w:color="auto" w:sz="0" w:space="0"/>
+          <w:bottom w:val="none" w:color="auto" w:sz="0" w:space="0"/>
+          <w:right w:val="none" w:color="auto" w:sz="0" w:space="0"/>
+          <w:insideH w:val="none" w:color="auto" w:sz="0" w:space="0"/>
+          <w:insideV w:val="none" w:color="auto" w:sz="0" w:space="0"/>
         </w:tblBorders>
         <w:tblLayout w:type="fixed"/>
         <w:tblCellMar>
@@ -214,7 +214,7 @@
       </w:tblGrid>
       <w:tr>
         <w:trPr>
-          <w:trHeight w:hRule="exact" w:val="284"/>
+          <w:trHeight w:val="284" w:hRule="exact"/>
         </w:trPr>
         <w:tc>
           <w:tcPr>
@@ -270,12 +270,12 @@
         <w:tblpPr w:leftFromText="142" w:rightFromText="142" w:vertAnchor="page" w:horzAnchor="page" w:tblpX="8676" w:tblpY="2042"/>
         <w:tblW w:w="1985" w:type="dxa"/>
         <w:tblBorders>
-          <w:top w:val="none" w:sz="0" w:space="0" w:color="auto"/>
-          <w:left w:val="none" w:sz="0" w:space="0" w:color="auto"/>
-          <w:bottom w:val="none" w:sz="0" w:space="0" w:color="auto"/>
-          <w:right w:val="none" w:sz="0" w:space="0" w:color="auto"/>
-          <w:insideH w:val="none" w:sz="0" w:space="0" w:color="auto"/>
-          <w:insideV w:val="none" w:sz="0" w:space="0" w:color="auto"/>
+          <w:top w:val="none" w:color="auto" w:sz="0" w:space="0"/>
+          <w:left w:val="none" w:color="auto" w:sz="0" w:space="0"/>
+          <w:bottom w:val="none" w:color="auto" w:sz="0" w:space="0"/>
+          <w:right w:val="none" w:color="auto" w:sz="0" w:space="0"/>
+          <w:insideH w:val="none" w:color="auto" w:sz="0" w:space="0"/>
+          <w:insideV w:val="none" w:color="auto" w:sz="0" w:space="0"/>
         </w:tblBorders>
         <w:tblLayout w:type="fixed"/>
         <w:tblCellMar>
@@ -289,7 +289,7 @@
       </w:tblGrid>
       <w:tr>
         <w:trPr>
-          <w:trHeight w:hRule="exact" w:val="323"/>
+          <w:trHeight w:val="323" w:hRule="exact"/>
         </w:trPr>
         <w:tc>
           <w:tcPr>
@@ -335,7 +335,7 @@
       </w:tr>
       <w:tr>
         <w:trPr>
-          <w:trHeight w:hRule="exact" w:val="284"/>
+          <w:trHeight w:val="284" w:hRule="exact"/>
         </w:trPr>
         <w:tc>
           <w:tcPr>
@@ -426,13 +426,7 @@
         <w:sdtEndPr/>
         <w:sdtContent>
           <w:r>
-            <w:t>Kø</w:t>
-          </w:r>
-          <w:r>
-            <w:t>asdf</w:t>
-          </w:r>
-          <w:r>
-            <w:t>llefrans</w:t>
+            <w:t>asdfsf</w:t>
           </w:r>
         </w:sdtContent>
       </w:sdt>
@@ -449,20 +443,13 @@
           <w:placeholder>
             <w:docPart w:val="02DE13B87E7B4835A5AD7B4A51DA071D"/>
           </w:placeholder>
-          <w:showingPlcHdr/>
           <w:dataBinding w:xpath="/root[1]/dokKunde[1]" w:storeItemID="{04996988-061A-4384-BA8B-40F2666789FC}"/>
           <w:text w:multiLine="1"/>
         </w:sdtPr>
         <w:sdtEndPr/>
         <w:sdtContent>
           <w:r>
-            <w:t>[</w:t>
-          </w:r>
-          <w:r>
-            <w:t>Document Subtitle</w:t>
-          </w:r>
-          <w:r>
-            <w:t>]</w:t>
+            <w:t>sadfasdfasdf</w:t>
           </w:r>
         </w:sdtContent>
       </w:sdt>
@@ -492,7 +479,7 @@
       <w:pPr>
         <w:pStyle w:val="TOC1"/>
         <w:rPr>
-          <w:rFonts w:asciiTheme="minorHAnsi" w:eastAsiaTheme="minorEastAsia" w:hAnsiTheme="minorHAnsi"/>
+          <w:rFonts w:asciiTheme="minorHAnsi" w:hAnsiTheme="minorHAnsi" w:eastAsiaTheme="minorEastAsia"/>
           <w:noProof/>
           <w:sz w:val="22"/>
           <w:lang w:val="nb-NO" w:eastAsia="nb-NO"/>
@@ -518,7 +505,7 @@
       </w:r>
       <w:r>
         <w:rPr>
-          <w:rFonts w:asciiTheme="minorHAnsi" w:eastAsiaTheme="minorEastAsia" w:hAnsiTheme="minorHAnsi"/>
+          <w:rFonts w:asciiTheme="minorHAnsi" w:hAnsiTheme="minorHAnsi" w:eastAsiaTheme="minorEastAsia"/>
           <w:noProof/>
           <w:sz w:val="22"/>
           <w:lang w:val="nb-NO" w:eastAsia="nb-NO"/>
@@ -588,8 +575,8 @@
         <w:br w:type="page"/>
       </w:r>
     </w:p>
-    <w:bookmarkStart w:id="0" w:name="_Toc315092476"/>
-    <w:bookmarkStart w:id="1" w:name="_Toc495149087"/>
+    <w:bookmarkStart w:name="_Toc315092476" w:id="0"/>
+    <w:bookmarkStart w:name="_Toc495149087" w:id="1"/>
     <w:p>
       <w:pPr>
         <w:pStyle w:val="Heading1"/>
@@ -616,1110 +603,6 @@
       <w:bookmarkEnd w:id="1"/>
     </w:p>
     <w:p/>
-    <w:p>
-      <w:r>
-        <w:t>Hello WorldStorebrand Livsforsikring</w:t>
-      </w:r>
-    </w:p>
-    <w:tbl>
-      <w:tblPr>
-        <w:tblW w:w="0" w:type="auto"/>
-        <w:tblBorders>
-          <w:top w:val="single" w:sz="12" w:space="0" w:color="auto"/>
-          <w:left w:val="single" w:sz="12" w:space="0" w:color="auto"/>
-          <w:bottom w:val="single" w:sz="12" w:space="0" w:color="auto"/>
-          <w:right w:val="single" w:sz="12" w:space="0" w:color="auto"/>
-          <w:insideH w:val="single" w:sz="12" w:space="0" w:color="auto"/>
-          <w:insideV w:val="single" w:sz="12" w:space="0" w:color="auto"/>
-        </w:tblBorders>
-        <w:tblLook w:val="04A0" w:firstRow="1" w:lastRow="0" w:firstColumn="1" w:lastColumn="0" w:noHBand="0" w:noVBand="1"/>
-      </w:tblPr>
-      <w:tblGrid>
-        <w:gridCol w:w="1841"/>
-        <w:gridCol w:w="2081"/>
-      </w:tblGrid>
-      <w:tr>
-        <w:tc>
-          <w:tcPr>
-            <w:tcW w:w="0" w:type="dxa"/>
-          </w:tcPr>
-          <w:p>
-            <w:r>
-              <w:t>Other</w:t>
-            </w:r>
-          </w:p>
-        </w:tc>
-        <w:tc>
-          <w:tcPr>
-            <w:tcW w:w="0" w:type="dxa"/>
-          </w:tcPr>
-          <w:p>
-            <w:r>
-              <w:t>85.6079794120567</w:t>
-            </w:r>
-          </w:p>
-        </w:tc>
-      </w:tr>
-      <w:tr>
-        <w:tc>
-          <w:tcPr>
-            <w:tcW w:w="0" w:type="dxa"/>
-          </w:tcPr>
-          <w:p>
-            <w:r>
-              <w:t>eBusiness</w:t>
-            </w:r>
-          </w:p>
-        </w:tc>
-        <w:tc>
-          <w:tcPr>
-            <w:tcW w:w="0" w:type="dxa"/>
-          </w:tcPr>
-          <w:p>
-            <w:r>
-              <w:t>99.9963673351351</w:t>
-            </w:r>
-          </w:p>
-        </w:tc>
-      </w:tr>
-      <w:tr>
-        <w:tc>
-          <w:tcPr>
-            <w:tcW w:w="0" w:type="dxa"/>
-          </w:tcPr>
-          <w:p>
-            <w:r>
-              <w:t>LYNC</w:t>
-            </w:r>
-          </w:p>
-        </w:tc>
-        <w:tc>
-          <w:tcPr>
-            <w:tcW w:w="0" w:type="dxa"/>
-          </w:tcPr>
-          <w:p>
-            <w:r>
-              <w:t>99.9975109555556</w:t>
-            </w:r>
-          </w:p>
-        </w:tc>
-      </w:tr>
-      <w:tr>
-        <w:tc>
-          <w:tcPr>
-            <w:tcW w:w="0" w:type="dxa"/>
-          </w:tcPr>
-          <w:p>
-            <w:r>
-              <w:t>Prolink</w:t>
-            </w:r>
-          </w:p>
-        </w:tc>
-        <w:tc>
-          <w:tcPr>
-            <w:tcW w:w="0" w:type="dxa"/>
-          </w:tcPr>
-          <w:p>
-            <w:r>
-              <w:t>100</w:t>
-            </w:r>
-          </w:p>
-        </w:tc>
-      </w:tr>
-      <w:tr>
-        <w:tc>
-          <w:tcPr>
-            <w:tcW w:w="0" w:type="dxa"/>
-          </w:tcPr>
-          <w:p>
-            <w:r>
-              <w:t>Citrix</w:t>
-            </w:r>
-          </w:p>
-        </w:tc>
-        <w:tc>
-          <w:tcPr>
-            <w:tcW w:w="0" w:type="dxa"/>
-          </w:tcPr>
-          <w:p>
-            <w:r>
-              <w:t>100</w:t>
-            </w:r>
-          </w:p>
-        </w:tc>
-      </w:tr>
-      <w:tr>
-        <w:tc>
-          <w:tcPr>
-            <w:tcW w:w="0" w:type="dxa"/>
-          </w:tcPr>
-          <w:p>
-            <w:r>
-              <w:t>Datawarehouse</w:t>
-            </w:r>
-          </w:p>
-        </w:tc>
-        <w:tc>
-          <w:tcPr>
-            <w:tcW w:w="0" w:type="dxa"/>
-          </w:tcPr>
-          <w:p>
-            <w:r>
-              <w:t>100</w:t>
-            </w:r>
-          </w:p>
-        </w:tc>
-      </w:tr>
-      <w:tr>
-        <w:tc>
-          <w:tcPr>
-            <w:tcW w:w="0" w:type="dxa"/>
-          </w:tcPr>
-          <w:p>
-            <w:r>
-              <w:t>KSJU</w:t>
-            </w:r>
-          </w:p>
-        </w:tc>
-        <w:tc>
-          <w:tcPr>
-            <w:tcW w:w="0" w:type="dxa"/>
-          </w:tcPr>
-          <w:p>
-            <w:r>
-              <w:t>100</w:t>
-            </w:r>
-          </w:p>
-        </w:tc>
-      </w:tr>
-      <w:tr>
-        <w:tc>
-          <w:tcPr>
-            <w:tcW w:w="0" w:type="dxa"/>
-          </w:tcPr>
-          <w:p>
-            <w:r>
-              <w:t>AIAE</w:t>
-            </w:r>
-          </w:p>
-        </w:tc>
-        <w:tc>
-          <w:tcPr>
-            <w:tcW w:w="0" w:type="dxa"/>
-          </w:tcPr>
-          <w:p>
-            <w:r>
-              <w:t>100</w:t>
-            </w:r>
-          </w:p>
-        </w:tc>
-      </w:tr>
-      <w:tr>
-        <w:tc>
-          <w:tcPr>
-            <w:tcW w:w="0" w:type="dxa"/>
-          </w:tcPr>
-          <w:p>
-            <w:r>
-              <w:t>Sharepoint</w:t>
-            </w:r>
-          </w:p>
-        </w:tc>
-        <w:tc>
-          <w:tcPr>
-            <w:tcW w:w="0" w:type="dxa"/>
-          </w:tcPr>
-          <w:p>
-            <w:r>
-              <w:t>100</w:t>
-            </w:r>
-          </w:p>
-        </w:tc>
-      </w:tr>
-      <w:tr>
-        <w:tc>
-          <w:tcPr>
-            <w:tcW w:w="0" w:type="dxa"/>
-          </w:tcPr>
-          <w:p>
-            <w:r>
-              <w:t>STRS</w:t>
-            </w:r>
-          </w:p>
-        </w:tc>
-        <w:tc>
-          <w:tcPr>
-            <w:tcW w:w="0" w:type="dxa"/>
-          </w:tcPr>
-          <w:p>
-            <w:r>
-              <w:t>100</w:t>
-            </w:r>
-          </w:p>
-        </w:tc>
-      </w:tr>
-      <w:tr>
-        <w:tc>
-          <w:tcPr>
-            <w:tcW w:w="0" w:type="dxa"/>
-          </w:tcPr>
-          <w:p>
-            <w:r>
-              <w:t>CA Identity Manager</w:t>
-            </w:r>
-          </w:p>
-        </w:tc>
-        <w:tc>
-          <w:tcPr>
-            <w:tcW w:w="0" w:type="dxa"/>
-          </w:tcPr>
-          <w:p>
-            <w:r>
-              <w:t>100</w:t>
-            </w:r>
-          </w:p>
-        </w:tc>
-      </w:tr>
-      <w:tr>
-        <w:tc>
-          <w:tcPr>
-            <w:tcW w:w="0" w:type="dxa"/>
-          </w:tcPr>
-          <w:p>
-            <w:r>
-              <w:t>CA IdentityMinder</w:t>
-            </w:r>
-          </w:p>
-        </w:tc>
-        <w:tc>
-          <w:tcPr>
-            <w:tcW w:w="0" w:type="dxa"/>
-          </w:tcPr>
-          <w:p>
-            <w:r>
-              <w:t>100</w:t>
-            </w:r>
-          </w:p>
-        </w:tc>
-      </w:tr>
-      <w:tr>
-        <w:tc>
-          <w:tcPr>
-            <w:tcW w:w="0" w:type="dxa"/>
-          </w:tcPr>
-          <w:p>
-            <w:r>
-              <w:t>CRM</w:t>
-            </w:r>
-          </w:p>
-        </w:tc>
-        <w:tc>
-          <w:tcPr>
-            <w:tcW w:w="0" w:type="dxa"/>
-          </w:tcPr>
-          <w:p>
-            <w:r>
-              <w:t>100</w:t>
-            </w:r>
-          </w:p>
-        </w:tc>
-      </w:tr>
-      <w:tr>
-        <w:tc>
-          <w:tcPr>
-            <w:tcW w:w="0" w:type="dxa"/>
-          </w:tcPr>
-          <w:p>
-            <w:r>
-              <w:t>Helseapp</w:t>
-            </w:r>
-          </w:p>
-        </w:tc>
-        <w:tc>
-          <w:tcPr>
-            <w:tcW w:w="0" w:type="dxa"/>
-          </w:tcPr>
-          <w:p>
-            <w:r>
-              <w:t>100</w:t>
-            </w:r>
-          </w:p>
-        </w:tc>
-      </w:tr>
-      <w:tr>
-        <w:tc>
-          <w:tcPr>
-            <w:tcW w:w="0" w:type="dxa"/>
-          </w:tcPr>
-          <w:p>
-            <w:r>
-              <w:t>Oracle Hotel</w:t>
-            </w:r>
-          </w:p>
-        </w:tc>
-        <w:tc>
-          <w:tcPr>
-            <w:tcW w:w="0" w:type="dxa"/>
-          </w:tcPr>
-          <w:p>
-            <w:r>
-              <w:t>100</w:t>
-            </w:r>
-          </w:p>
-        </w:tc>
-      </w:tr>
-      <w:tr>
-        <w:tc>
-          <w:tcPr>
-            <w:tcW w:w="0" w:type="dxa"/>
-          </w:tcPr>
-          <w:p>
-            <w:r>
-              <w:t>Websphere</w:t>
-            </w:r>
-          </w:p>
-        </w:tc>
-        <w:tc>
-          <w:tcPr>
-            <w:tcW w:w="0" w:type="dxa"/>
-          </w:tcPr>
-          <w:p>
-            <w:r>
-              <w:t>100</w:t>
-            </w:r>
-          </w:p>
-        </w:tc>
-      </w:tr>
-      <w:tr>
-        <w:tc>
-          <w:tcPr>
-            <w:tcW w:w="0" w:type="dxa"/>
-          </w:tcPr>
-          <w:p>
-            <w:r>
-              <w:t>Deployment Services STB</w:t>
-            </w:r>
-          </w:p>
-        </w:tc>
-        <w:tc>
-          <w:tcPr>
-            <w:tcW w:w="0" w:type="dxa"/>
-          </w:tcPr>
-          <w:p>
-            <w:r>
-              <w:t>100</w:t>
-            </w:r>
-          </w:p>
-        </w:tc>
-      </w:tr>
-      <w:tr>
-        <w:tc>
-          <w:tcPr>
-            <w:tcW w:w="0" w:type="dxa"/>
-          </w:tcPr>
-          <w:p>
-            <w:r>
-              <w:t>Portrait</w:t>
-            </w:r>
-          </w:p>
-        </w:tc>
-        <w:tc>
-          <w:tcPr>
-            <w:tcW w:w="0" w:type="dxa"/>
-          </w:tcPr>
-          <w:p>
-            <w:r>
-              <w:t>100</w:t>
-            </w:r>
-          </w:p>
-        </w:tc>
-      </w:tr>
-      <w:tr>
-        <w:tc>
-          <w:tcPr>
-            <w:tcW w:w="0" w:type="dxa"/>
-          </w:tcPr>
-          <w:p>
-            <w:r>
-              <w:t>Domino</w:t>
-            </w:r>
-          </w:p>
-        </w:tc>
-        <w:tc>
-          <w:tcPr>
-            <w:tcW w:w="0" w:type="dxa"/>
-          </w:tcPr>
-          <w:p>
-            <w:r>
-              <w:t>100</w:t>
-            </w:r>
-          </w:p>
-        </w:tc>
-      </w:tr>
-      <w:tr>
-        <w:tc>
-          <w:tcPr>
-            <w:tcW w:w="0" w:type="dxa"/>
-          </w:tcPr>
-          <w:p>
-            <w:r>
-              <w:lastRenderedPageBreak/>
-              <w:t>Banksystemer</w:t>
-            </w:r>
-          </w:p>
-        </w:tc>
-        <w:tc>
-          <w:tcPr>
-            <w:tcW w:w="0" w:type="dxa"/>
-          </w:tcPr>
-          <w:p>
-            <w:r>
-              <w:t>100</w:t>
-            </w:r>
-          </w:p>
-        </w:tc>
-      </w:tr>
-      <w:tr>
-        <w:tc>
-          <w:tcPr>
-            <w:tcW w:w="0" w:type="dxa"/>
-          </w:tcPr>
-          <w:p>
-            <w:r>
-              <w:t>Customer Master</w:t>
-            </w:r>
-          </w:p>
-        </w:tc>
-        <w:tc>
-          <w:tcPr>
-            <w:tcW w:w="0" w:type="dxa"/>
-          </w:tcPr>
-          <w:p>
-            <w:r>
-              <w:t>100</w:t>
-            </w:r>
-          </w:p>
-        </w:tc>
-      </w:tr>
-      <w:tr>
-        <w:tc>
-          <w:tcPr>
-            <w:tcW w:w="0" w:type="dxa"/>
-          </w:tcPr>
-          <w:p>
-            <w:r>
-              <w:t>MQ</w:t>
-            </w:r>
-          </w:p>
-        </w:tc>
-        <w:tc>
-          <w:tcPr>
-            <w:tcW w:w="0" w:type="dxa"/>
-          </w:tcPr>
-          <w:p>
-            <w:r>
-              <w:t>100</w:t>
-            </w:r>
-          </w:p>
-        </w:tc>
-      </w:tr>
-      <w:tr>
-        <w:tc>
-          <w:tcPr>
-            <w:tcW w:w="0" w:type="dxa"/>
-          </w:tcPr>
-          <w:p>
-            <w:r>
-              <w:t>Mainframe</w:t>
-            </w:r>
-          </w:p>
-        </w:tc>
-        <w:tc>
-          <w:tcPr>
-            <w:tcW w:w="0" w:type="dxa"/>
-          </w:tcPr>
-          <w:p>
-            <w:r>
-              <w:t>100</w:t>
-            </w:r>
-          </w:p>
-        </w:tc>
-      </w:tr>
-      <w:tr>
-        <w:tc>
-          <w:tcPr>
-            <w:tcW w:w="0" w:type="dxa"/>
-          </w:tcPr>
-          <w:p>
-            <w:r>
-              <w:t>Norsk Pensjon</w:t>
-            </w:r>
-          </w:p>
-        </w:tc>
-        <w:tc>
-          <w:tcPr>
-            <w:tcW w:w="0" w:type="dxa"/>
-          </w:tcPr>
-          <w:p>
-            <w:r>
-              <w:t>100</w:t>
-            </w:r>
-          </w:p>
-        </w:tc>
-      </w:tr>
-      <w:tr>
-        <w:tc>
-          <w:tcPr>
-            <w:tcW w:w="0" w:type="dxa"/>
-          </w:tcPr>
-          <w:p>
-            <w:r>
-              <w:t>Application infrastructure</w:t>
-            </w:r>
-          </w:p>
-        </w:tc>
-        <w:tc>
-          <w:tcPr>
-            <w:tcW w:w="0" w:type="dxa"/>
-          </w:tcPr>
-          <w:p>
-            <w:r>
-              <w:t>100</w:t>
-            </w:r>
-          </w:p>
-        </w:tc>
-      </w:tr>
-      <w:tr>
-        <w:tc>
-          <w:tcPr>
-            <w:tcW w:w="0" w:type="dxa"/>
-          </w:tcPr>
-          <w:p>
-            <w:r>
-              <w:t>EURB</w:t>
-            </w:r>
-          </w:p>
-        </w:tc>
-        <w:tc>
-          <w:tcPr>
-            <w:tcW w:w="0" w:type="dxa"/>
-          </w:tcPr>
-          <w:p>
-            <w:r>
-              <w:t>100</w:t>
-            </w:r>
-          </w:p>
-        </w:tc>
-      </w:tr>
-      <w:tr>
-        <w:tc>
-          <w:tcPr>
-            <w:tcW w:w="0" w:type="dxa"/>
-          </w:tcPr>
-          <w:p>
-            <w:r>
-              <w:t>Uniflow</w:t>
-            </w:r>
-          </w:p>
-        </w:tc>
-        <w:tc>
-          <w:tcPr>
-            <w:tcW w:w="0" w:type="dxa"/>
-          </w:tcPr>
-          <w:p>
-            <w:r>
-              <w:t>100</w:t>
-            </w:r>
-          </w:p>
-        </w:tc>
-      </w:tr>
-      <w:tr>
-        <w:tc>
-          <w:tcPr>
-            <w:tcW w:w="0" w:type="dxa"/>
-          </w:tcPr>
-          <w:p>
-            <w:r>
-              <w:t>xPression</w:t>
-            </w:r>
-          </w:p>
-        </w:tc>
-        <w:tc>
-          <w:tcPr>
-            <w:tcW w:w="0" w:type="dxa"/>
-          </w:tcPr>
-          <w:p>
-            <w:r>
-              <w:t>100</w:t>
-            </w:r>
-          </w:p>
-        </w:tc>
-      </w:tr>
-      <w:tr>
-        <w:tc>
-          <w:tcPr>
-            <w:tcW w:w="0" w:type="dxa"/>
-          </w:tcPr>
-          <w:p>
-            <w:r>
-              <w:t>Axapta</w:t>
-            </w:r>
-          </w:p>
-        </w:tc>
-        <w:tc>
-          <w:tcPr>
-            <w:tcW w:w="0" w:type="dxa"/>
-          </w:tcPr>
-          <w:p>
-            <w:r>
-              <w:t>100</w:t>
-            </w:r>
-          </w:p>
-        </w:tc>
-      </w:tr>
-      <w:tr>
-        <w:tc>
-          <w:tcPr>
-            <w:tcW w:w="0" w:type="dxa"/>
-          </w:tcPr>
-          <w:p>
-            <w:r>
-              <w:t>SQL Hotel</w:t>
-            </w:r>
-          </w:p>
-        </w:tc>
-        <w:tc>
-          <w:tcPr>
-            <w:tcW w:w="0" w:type="dxa"/>
-          </w:tcPr>
-          <w:p>
-            <w:r>
-              <w:t>100</w:t>
-            </w:r>
-          </w:p>
-        </w:tc>
-      </w:tr>
-      <w:tr>
-        <w:tc>
-          <w:tcPr>
-            <w:tcW w:w="0" w:type="dxa"/>
-          </w:tcPr>
-          <w:p>
-            <w:r>
-              <w:t>Intranet</w:t>
-            </w:r>
-          </w:p>
-        </w:tc>
-        <w:tc>
-          <w:tcPr>
-            <w:tcW w:w="0" w:type="dxa"/>
-          </w:tcPr>
-          <w:p>
-            <w:r>
-              <w:t>100</w:t>
-            </w:r>
-          </w:p>
-        </w:tc>
-      </w:tr>
-      <w:tr>
-        <w:tc>
-          <w:tcPr>
-            <w:tcW w:w="0" w:type="dxa"/>
-          </w:tcPr>
-          <w:p>
-            <w:r>
-              <w:t>Tivoli</w:t>
-            </w:r>
-          </w:p>
-        </w:tc>
-        <w:tc>
-          <w:tcPr>
-            <w:tcW w:w="0" w:type="dxa"/>
-          </w:tcPr>
-          <w:p>
-            <w:r>
-              <w:t>100</w:t>
-            </w:r>
-          </w:p>
-        </w:tc>
-      </w:tr>
-      <w:tr>
-        <w:tc>
-          <w:tcPr>
-            <w:tcW w:w="0" w:type="dxa"/>
-          </w:tcPr>
-          <w:p>
-            <w:r>
-              <w:t>SKALA</w:t>
-            </w:r>
-          </w:p>
-        </w:tc>
-        <w:tc>
-          <w:tcPr>
-            <w:tcW w:w="0" w:type="dxa"/>
-          </w:tcPr>
-          <w:p>
-            <w:r>
-              <w:t>100</w:t>
-            </w:r>
-          </w:p>
-        </w:tc>
-      </w:tr>
-      <w:tr>
-        <w:tc>
-          <w:tcPr>
-            <w:tcW w:w="0" w:type="dxa"/>
-          </w:tcPr>
-          <w:p>
-            <w:r>
-              <w:t>Lysaker Park</w:t>
-            </w:r>
-          </w:p>
-        </w:tc>
-        <w:tc>
-          <w:tcPr>
-            <w:tcW w:w="0" w:type="dxa"/>
-          </w:tcPr>
-          <w:p>
-            <w:r>
-              <w:t>100</w:t>
-            </w:r>
-          </w:p>
-        </w:tc>
-      </w:tr>
-      <w:tr>
-        <w:tc>
-          <w:tcPr>
-            <w:tcW w:w="0" w:type="dxa"/>
-          </w:tcPr>
-          <w:p>
-            <w:r>
-              <w:t>Exchange</w:t>
-            </w:r>
-          </w:p>
-        </w:tc>
-        <w:tc>
-          <w:tcPr>
-            <w:tcW w:w="0" w:type="dxa"/>
-          </w:tcPr>
-          <w:p>
-            <w:r>
-              <w:t>100</w:t>
-            </w:r>
-          </w:p>
-        </w:tc>
-      </w:tr>
-      <w:tr>
-        <w:tc>
-          <w:tcPr>
-            <w:tcW w:w="0" w:type="dxa"/>
-          </w:tcPr>
-          <w:p>
-            <w:r>
-              <w:t>Basware.Archive</w:t>
-            </w:r>
-          </w:p>
-        </w:tc>
-        <w:tc>
-          <w:tcPr>
-            <w:tcW w:w="0" w:type="dxa"/>
-          </w:tcPr>
-          <w:p>
-            <w:r>
-              <w:t>100</w:t>
-            </w:r>
-          </w:p>
-        </w:tc>
-      </w:tr>
-      <w:tr>
-        <w:tc>
-          <w:tcPr>
-            <w:tcW w:w="0" w:type="dxa"/>
-          </w:tcPr>
-          <w:p>
-            <w:r>
-              <w:t>Virtual Works</w:t>
-            </w:r>
-          </w:p>
-        </w:tc>
-        <w:tc>
-          <w:tcPr>
-            <w:tcW w:w="0" w:type="dxa"/>
-          </w:tcPr>
-          <w:p>
-            <w:r>
-              <w:t>100</w:t>
-            </w:r>
-          </w:p>
-        </w:tc>
-      </w:tr>
-      <w:tr>
-        <w:tc>
-          <w:tcPr>
-            <w:tcW w:w="0" w:type="dxa"/>
-          </w:tcPr>
-          <w:p>
-            <w:r>
-              <w:t>DWH</w:t>
-            </w:r>
-          </w:p>
-        </w:tc>
-        <w:tc>
-          <w:tcPr>
-            <w:tcW w:w="0" w:type="dxa"/>
-          </w:tcPr>
-          <w:p>
-            <w:r>
-              <w:t>100</w:t>
-            </w:r>
-          </w:p>
-        </w:tc>
-      </w:tr>
-      <w:tr>
-        <w:tc>
-          <w:tcPr>
-            <w:tcW w:w="0" w:type="dxa"/>
-          </w:tcPr>
-          <w:p>
-            <w:r>
-              <w:t>PRODACAPO</w:t>
-            </w:r>
-          </w:p>
-        </w:tc>
-        <w:tc>
-          <w:tcPr>
-            <w:tcW w:w="0" w:type="dxa"/>
-          </w:tcPr>
-          <w:p>
-            <w:r>
-              <w:t>100</w:t>
-            </w:r>
-          </w:p>
-        </w:tc>
-      </w:tr>
-      <w:tr>
-        <w:tc>
-          <w:tcPr>
-            <w:tcW w:w="0" w:type="dxa"/>
-          </w:tcPr>
-          <w:p>
-            <w:r>
-              <w:t>QLIKVIEW</w:t>
-            </w:r>
-          </w:p>
-        </w:tc>
-        <w:tc>
-          <w:tcPr>
-            <w:tcW w:w="0" w:type="dxa"/>
-          </w:tcPr>
-          <w:p>
-            <w:r>
-              <w:t>100</w:t>
-            </w:r>
-          </w:p>
-        </w:tc>
-      </w:tr>
-      <w:tr>
-        <w:tc>
-          <w:tcPr>
-            <w:tcW w:w="0" w:type="dxa"/>
-          </w:tcPr>
-          <w:p>
-            <w:r>
-              <w:t>Cantor Controller</w:t>
-            </w:r>
-          </w:p>
-        </w:tc>
-        <w:tc>
-          <w:tcPr>
-            <w:tcW w:w="0" w:type="dxa"/>
-          </w:tcPr>
-          <w:p>
-            <w:r>
-              <w:t>100</w:t>
-            </w:r>
-          </w:p>
-        </w:tc>
-      </w:tr>
-      <w:tr>
-        <w:tc>
-          <w:tcPr>
-            <w:tcW w:w="0" w:type="dxa"/>
-          </w:tcPr>
-          <w:p>
-            <w:r>
-              <w:t>Worksite</w:t>
-            </w:r>
-          </w:p>
-        </w:tc>
-        <w:tc>
-          <w:tcPr>
-            <w:tcW w:w="0" w:type="dxa"/>
-          </w:tcPr>
-          <w:p>
-            <w:r>
-              <w:t>100</w:t>
-            </w:r>
-          </w:p>
-        </w:tc>
-      </w:tr>
-      <w:tr>
-        <w:tc>
-          <w:tcPr>
-            <w:tcW w:w="0" w:type="dxa"/>
-          </w:tcPr>
-          <w:p>
-            <w:r>
-              <w:lastRenderedPageBreak/>
-              <w:t>Lotus Notes</w:t>
-            </w:r>
-          </w:p>
-        </w:tc>
-        <w:tc>
-          <w:tcPr>
-            <w:tcW w:w="0" w:type="dxa"/>
-          </w:tcPr>
-          <w:p>
-            <w:r>
-              <w:t>100</w:t>
-            </w:r>
-          </w:p>
-        </w:tc>
-      </w:tr>
-      <w:tr>
-        <w:tc>
-          <w:tcPr>
-            <w:tcW w:w="0" w:type="dxa"/>
-          </w:tcPr>
-          <w:p>
-            <w:r>
-              <w:t>KOVI</w:t>
-            </w:r>
-          </w:p>
-        </w:tc>
-        <w:tc>
-          <w:tcPr>
-            <w:tcW w:w="0" w:type="dxa"/>
-          </w:tcPr>
-          <w:p>
-            <w:r>
-              <w:t>100</w:t>
-            </w:r>
-          </w:p>
-        </w:tc>
-      </w:tr>
-      <w:tr>
-        <w:tc>
-          <w:tcPr>
-            <w:tcW w:w="0" w:type="dxa"/>
-          </w:tcPr>
-          <w:p>
-            <w:r>
-              <w:t>CA SiteMinder SIAM</w:t>
-            </w:r>
-          </w:p>
-        </w:tc>
-        <w:tc>
-          <w:tcPr>
-            <w:tcW w:w="0" w:type="dxa"/>
-          </w:tcPr>
-          <w:p>
-            <w:r>
-              <w:t>100</w:t>
-            </w:r>
-          </w:p>
-        </w:tc>
-      </w:tr>
-      <w:tr>
-        <w:tc>
-          <w:tcPr>
-            <w:tcW w:w="0" w:type="dxa"/>
-          </w:tcPr>
-          <w:p>
-            <w:r>
-              <w:t>Skanning</w:t>
-            </w:r>
-          </w:p>
-        </w:tc>
-        <w:tc>
-          <w:tcPr>
-            <w:tcW w:w="0" w:type="dxa"/>
-          </w:tcPr>
-          <w:p>
-            <w:r>
-              <w:t>100</w:t>
-            </w:r>
-          </w:p>
-        </w:tc>
-      </w:tr>
-      <w:tr>
-        <w:tc>
-          <w:tcPr>
-            <w:tcW w:w="0" w:type="dxa"/>
-          </w:tcPr>
-          <w:p>
-            <w:r>
-              <w:t>IRIS</w:t>
-            </w:r>
-          </w:p>
-        </w:tc>
-        <w:tc>
-          <w:tcPr>
-            <w:tcW w:w="0" w:type="dxa"/>
-          </w:tcPr>
-          <w:p>
-            <w:r>
-              <w:t>100</w:t>
-            </w:r>
-          </w:p>
-        </w:tc>
-      </w:tr>
-      <w:tr>
-        <w:tc>
-          <w:tcPr>
-            <w:tcW w:w="0" w:type="dxa"/>
-          </w:tcPr>
-          <w:p>
-            <w:r>
-              <w:t>CMS and Config Mgmt</w:t>
-            </w:r>
-          </w:p>
-        </w:tc>
-        <w:tc>
-          <w:tcPr>
-            <w:tcW w:w="0" w:type="dxa"/>
-          </w:tcPr>
-          <w:p>
-            <w:r>
-              <w:t>100</w:t>
-            </w:r>
-          </w:p>
-        </w:tc>
-      </w:tr>
-      <w:tr>
-        <w:tc>
-          <w:tcPr>
-            <w:tcW w:w="0" w:type="dxa"/>
-          </w:tcPr>
-          <w:p>
-            <w:r>
-              <w:t>Basware Invoice</w:t>
-            </w:r>
-          </w:p>
-        </w:tc>
-        <w:tc>
-          <w:tcPr>
-            <w:tcW w:w="0" w:type="dxa"/>
-          </w:tcPr>
-          <w:p>
-            <w:r>
-              <w:t>100</w:t>
-            </w:r>
-          </w:p>
-        </w:tc>
-      </w:tr>
-    </w:tbl>
-    <w:p/>
     <w:sectPr>
       <w:headerReference w:type="default" r:id="rId11"/>
       <w:footerReference w:type="default" r:id="rId12"/>
@@ -1730,6 +613,1101 @@
       <w:titlePg/>
       <w:docGrid w:linePitch="360"/>
     </w:sectPr>
+    <w:p>
+      <w:r>
+        <w:t>Storebrand Livsforsikring</w:t>
+      </w:r>
+    </w:p>
+    <w:tbl>
+      <w:tblPr>
+        <w:tblBorders>
+          <w:top w:val="single" w:sz="12"/>
+          <w:bottom w:val="single" w:sz="12"/>
+          <w:left w:val="single" w:sz="12"/>
+          <w:right w:val="single" w:sz="12"/>
+          <w:insideH w:val="single" w:sz="12"/>
+          <w:insideV w:val="single" w:sz="12"/>
+        </w:tblBorders>
+      </w:tblPr>
+      <w:tr>
+        <w:tc>
+          <w:p>
+            <w:r>
+              <w:t>Other</w:t>
+            </w:r>
+          </w:p>
+          <w:tcPr>
+            <w:tcW w:type="auto"/>
+          </w:tcPr>
+        </w:tc>
+        <w:tc>
+          <w:p>
+            <w:r>
+              <w:t>85.6079794120567</w:t>
+            </w:r>
+          </w:p>
+          <w:tcPr>
+            <w:tcW w:type="auto"/>
+          </w:tcPr>
+        </w:tc>
+      </w:tr>
+      <w:tr>
+        <w:tc>
+          <w:p>
+            <w:r>
+              <w:t>eBusiness</w:t>
+            </w:r>
+          </w:p>
+          <w:tcPr>
+            <w:tcW w:type="auto"/>
+          </w:tcPr>
+        </w:tc>
+        <w:tc>
+          <w:p>
+            <w:r>
+              <w:t>99.9963673351351</w:t>
+            </w:r>
+          </w:p>
+          <w:tcPr>
+            <w:tcW w:type="auto"/>
+          </w:tcPr>
+        </w:tc>
+      </w:tr>
+      <w:tr>
+        <w:tc>
+          <w:p>
+            <w:r>
+              <w:t>LYNC</w:t>
+            </w:r>
+          </w:p>
+          <w:tcPr>
+            <w:tcW w:type="auto"/>
+          </w:tcPr>
+        </w:tc>
+        <w:tc>
+          <w:p>
+            <w:r>
+              <w:t>99.9975109555556</w:t>
+            </w:r>
+          </w:p>
+          <w:tcPr>
+            <w:tcW w:type="auto"/>
+          </w:tcPr>
+        </w:tc>
+      </w:tr>
+      <w:tr>
+        <w:tc>
+          <w:p>
+            <w:r>
+              <w:t>Prolink</w:t>
+            </w:r>
+          </w:p>
+          <w:tcPr>
+            <w:tcW w:type="auto"/>
+          </w:tcPr>
+        </w:tc>
+        <w:tc>
+          <w:p>
+            <w:r>
+              <w:t>100</w:t>
+            </w:r>
+          </w:p>
+          <w:tcPr>
+            <w:tcW w:type="auto"/>
+          </w:tcPr>
+        </w:tc>
+      </w:tr>
+      <w:tr>
+        <w:tc>
+          <w:p>
+            <w:r>
+              <w:t>Citrix</w:t>
+            </w:r>
+          </w:p>
+          <w:tcPr>
+            <w:tcW w:type="auto"/>
+          </w:tcPr>
+        </w:tc>
+        <w:tc>
+          <w:p>
+            <w:r>
+              <w:t>100</w:t>
+            </w:r>
+          </w:p>
+          <w:tcPr>
+            <w:tcW w:type="auto"/>
+          </w:tcPr>
+        </w:tc>
+      </w:tr>
+      <w:tr>
+        <w:tc>
+          <w:p>
+            <w:r>
+              <w:t>Datawarehouse</w:t>
+            </w:r>
+          </w:p>
+          <w:tcPr>
+            <w:tcW w:type="auto"/>
+          </w:tcPr>
+        </w:tc>
+        <w:tc>
+          <w:p>
+            <w:r>
+              <w:t>100</w:t>
+            </w:r>
+          </w:p>
+          <w:tcPr>
+            <w:tcW w:type="auto"/>
+          </w:tcPr>
+        </w:tc>
+      </w:tr>
+      <w:tr>
+        <w:tc>
+          <w:p>
+            <w:r>
+              <w:t>KSJU</w:t>
+            </w:r>
+          </w:p>
+          <w:tcPr>
+            <w:tcW w:type="auto"/>
+          </w:tcPr>
+        </w:tc>
+        <w:tc>
+          <w:p>
+            <w:r>
+              <w:t>100</w:t>
+            </w:r>
+          </w:p>
+          <w:tcPr>
+            <w:tcW w:type="auto"/>
+          </w:tcPr>
+        </w:tc>
+      </w:tr>
+      <w:tr>
+        <w:tc>
+          <w:p>
+            <w:r>
+              <w:t>AIAE</w:t>
+            </w:r>
+          </w:p>
+          <w:tcPr>
+            <w:tcW w:type="auto"/>
+          </w:tcPr>
+        </w:tc>
+        <w:tc>
+          <w:p>
+            <w:r>
+              <w:t>100</w:t>
+            </w:r>
+          </w:p>
+          <w:tcPr>
+            <w:tcW w:type="auto"/>
+          </w:tcPr>
+        </w:tc>
+      </w:tr>
+      <w:tr>
+        <w:tc>
+          <w:p>
+            <w:r>
+              <w:t>Sharepoint</w:t>
+            </w:r>
+          </w:p>
+          <w:tcPr>
+            <w:tcW w:type="auto"/>
+          </w:tcPr>
+        </w:tc>
+        <w:tc>
+          <w:p>
+            <w:r>
+              <w:t>100</w:t>
+            </w:r>
+          </w:p>
+          <w:tcPr>
+            <w:tcW w:type="auto"/>
+          </w:tcPr>
+        </w:tc>
+      </w:tr>
+      <w:tr>
+        <w:tc>
+          <w:p>
+            <w:r>
+              <w:t>STRS</w:t>
+            </w:r>
+          </w:p>
+          <w:tcPr>
+            <w:tcW w:type="auto"/>
+          </w:tcPr>
+        </w:tc>
+        <w:tc>
+          <w:p>
+            <w:r>
+              <w:t>100</w:t>
+            </w:r>
+          </w:p>
+          <w:tcPr>
+            <w:tcW w:type="auto"/>
+          </w:tcPr>
+        </w:tc>
+      </w:tr>
+      <w:tr>
+        <w:tc>
+          <w:p>
+            <w:r>
+              <w:t>CA Identity Manager</w:t>
+            </w:r>
+          </w:p>
+          <w:tcPr>
+            <w:tcW w:type="auto"/>
+          </w:tcPr>
+        </w:tc>
+        <w:tc>
+          <w:p>
+            <w:r>
+              <w:t>100</w:t>
+            </w:r>
+          </w:p>
+          <w:tcPr>
+            <w:tcW w:type="auto"/>
+          </w:tcPr>
+        </w:tc>
+      </w:tr>
+      <w:tr>
+        <w:tc>
+          <w:p>
+            <w:r>
+              <w:t>CA IdentityMinder</w:t>
+            </w:r>
+          </w:p>
+          <w:tcPr>
+            <w:tcW w:type="auto"/>
+          </w:tcPr>
+        </w:tc>
+        <w:tc>
+          <w:p>
+            <w:r>
+              <w:t>100</w:t>
+            </w:r>
+          </w:p>
+          <w:tcPr>
+            <w:tcW w:type="auto"/>
+          </w:tcPr>
+        </w:tc>
+      </w:tr>
+      <w:tr>
+        <w:tc>
+          <w:p>
+            <w:r>
+              <w:t>CRM</w:t>
+            </w:r>
+          </w:p>
+          <w:tcPr>
+            <w:tcW w:type="auto"/>
+          </w:tcPr>
+        </w:tc>
+        <w:tc>
+          <w:p>
+            <w:r>
+              <w:t>100</w:t>
+            </w:r>
+          </w:p>
+          <w:tcPr>
+            <w:tcW w:type="auto"/>
+          </w:tcPr>
+        </w:tc>
+      </w:tr>
+      <w:tr>
+        <w:tc>
+          <w:p>
+            <w:r>
+              <w:t>Helseapp</w:t>
+            </w:r>
+          </w:p>
+          <w:tcPr>
+            <w:tcW w:type="auto"/>
+          </w:tcPr>
+        </w:tc>
+        <w:tc>
+          <w:p>
+            <w:r>
+              <w:t>100</w:t>
+            </w:r>
+          </w:p>
+          <w:tcPr>
+            <w:tcW w:type="auto"/>
+          </w:tcPr>
+        </w:tc>
+      </w:tr>
+      <w:tr>
+        <w:tc>
+          <w:p>
+            <w:r>
+              <w:t>Oracle Hotel</w:t>
+            </w:r>
+          </w:p>
+          <w:tcPr>
+            <w:tcW w:type="auto"/>
+          </w:tcPr>
+        </w:tc>
+        <w:tc>
+          <w:p>
+            <w:r>
+              <w:t>100</w:t>
+            </w:r>
+          </w:p>
+          <w:tcPr>
+            <w:tcW w:type="auto"/>
+          </w:tcPr>
+        </w:tc>
+      </w:tr>
+      <w:tr>
+        <w:tc>
+          <w:p>
+            <w:r>
+              <w:t>Websphere</w:t>
+            </w:r>
+          </w:p>
+          <w:tcPr>
+            <w:tcW w:type="auto"/>
+          </w:tcPr>
+        </w:tc>
+        <w:tc>
+          <w:p>
+            <w:r>
+              <w:t>100</w:t>
+            </w:r>
+          </w:p>
+          <w:tcPr>
+            <w:tcW w:type="auto"/>
+          </w:tcPr>
+        </w:tc>
+      </w:tr>
+      <w:tr>
+        <w:tc>
+          <w:p>
+            <w:r>
+              <w:t>Deployment Services STB</w:t>
+            </w:r>
+          </w:p>
+          <w:tcPr>
+            <w:tcW w:type="auto"/>
+          </w:tcPr>
+        </w:tc>
+        <w:tc>
+          <w:p>
+            <w:r>
+              <w:t>100</w:t>
+            </w:r>
+          </w:p>
+          <w:tcPr>
+            <w:tcW w:type="auto"/>
+          </w:tcPr>
+        </w:tc>
+      </w:tr>
+      <w:tr>
+        <w:tc>
+          <w:p>
+            <w:r>
+              <w:t>Portrait</w:t>
+            </w:r>
+          </w:p>
+          <w:tcPr>
+            <w:tcW w:type="auto"/>
+          </w:tcPr>
+        </w:tc>
+        <w:tc>
+          <w:p>
+            <w:r>
+              <w:t>100</w:t>
+            </w:r>
+          </w:p>
+          <w:tcPr>
+            <w:tcW w:type="auto"/>
+          </w:tcPr>
+        </w:tc>
+      </w:tr>
+      <w:tr>
+        <w:tc>
+          <w:p>
+            <w:r>
+              <w:t>Domino</w:t>
+            </w:r>
+          </w:p>
+          <w:tcPr>
+            <w:tcW w:type="auto"/>
+          </w:tcPr>
+        </w:tc>
+        <w:tc>
+          <w:p>
+            <w:r>
+              <w:t>100</w:t>
+            </w:r>
+          </w:p>
+          <w:tcPr>
+            <w:tcW w:type="auto"/>
+          </w:tcPr>
+        </w:tc>
+      </w:tr>
+      <w:tr>
+        <w:tc>
+          <w:p>
+            <w:r>
+              <w:t>Banksystemer</w:t>
+            </w:r>
+          </w:p>
+          <w:tcPr>
+            <w:tcW w:type="auto"/>
+          </w:tcPr>
+        </w:tc>
+        <w:tc>
+          <w:p>
+            <w:r>
+              <w:t>100</w:t>
+            </w:r>
+          </w:p>
+          <w:tcPr>
+            <w:tcW w:type="auto"/>
+          </w:tcPr>
+        </w:tc>
+      </w:tr>
+      <w:tr>
+        <w:tc>
+          <w:p>
+            <w:r>
+              <w:t>Customer Master</w:t>
+            </w:r>
+          </w:p>
+          <w:tcPr>
+            <w:tcW w:type="auto"/>
+          </w:tcPr>
+        </w:tc>
+        <w:tc>
+          <w:p>
+            <w:r>
+              <w:t>100</w:t>
+            </w:r>
+          </w:p>
+          <w:tcPr>
+            <w:tcW w:type="auto"/>
+          </w:tcPr>
+        </w:tc>
+      </w:tr>
+      <w:tr>
+        <w:tc>
+          <w:p>
+            <w:r>
+              <w:t>MQ</w:t>
+            </w:r>
+          </w:p>
+          <w:tcPr>
+            <w:tcW w:type="auto"/>
+          </w:tcPr>
+        </w:tc>
+        <w:tc>
+          <w:p>
+            <w:r>
+              <w:t>100</w:t>
+            </w:r>
+          </w:p>
+          <w:tcPr>
+            <w:tcW w:type="auto"/>
+          </w:tcPr>
+        </w:tc>
+      </w:tr>
+      <w:tr>
+        <w:tc>
+          <w:p>
+            <w:r>
+              <w:t>Mainframe</w:t>
+            </w:r>
+          </w:p>
+          <w:tcPr>
+            <w:tcW w:type="auto"/>
+          </w:tcPr>
+        </w:tc>
+        <w:tc>
+          <w:p>
+            <w:r>
+              <w:t>100</w:t>
+            </w:r>
+          </w:p>
+          <w:tcPr>
+            <w:tcW w:type="auto"/>
+          </w:tcPr>
+        </w:tc>
+      </w:tr>
+      <w:tr>
+        <w:tc>
+          <w:p>
+            <w:r>
+              <w:t>Norsk Pensjon</w:t>
+            </w:r>
+          </w:p>
+          <w:tcPr>
+            <w:tcW w:type="auto"/>
+          </w:tcPr>
+        </w:tc>
+        <w:tc>
+          <w:p>
+            <w:r>
+              <w:t>100</w:t>
+            </w:r>
+          </w:p>
+          <w:tcPr>
+            <w:tcW w:type="auto"/>
+          </w:tcPr>
+        </w:tc>
+      </w:tr>
+      <w:tr>
+        <w:tc>
+          <w:p>
+            <w:r>
+              <w:t>Application infrastructure</w:t>
+            </w:r>
+          </w:p>
+          <w:tcPr>
+            <w:tcW w:type="auto"/>
+          </w:tcPr>
+        </w:tc>
+        <w:tc>
+          <w:p>
+            <w:r>
+              <w:t>100</w:t>
+            </w:r>
+          </w:p>
+          <w:tcPr>
+            <w:tcW w:type="auto"/>
+          </w:tcPr>
+        </w:tc>
+      </w:tr>
+      <w:tr>
+        <w:tc>
+          <w:p>
+            <w:r>
+              <w:t>EURB</w:t>
+            </w:r>
+          </w:p>
+          <w:tcPr>
+            <w:tcW w:type="auto"/>
+          </w:tcPr>
+        </w:tc>
+        <w:tc>
+          <w:p>
+            <w:r>
+              <w:t>100</w:t>
+            </w:r>
+          </w:p>
+          <w:tcPr>
+            <w:tcW w:type="auto"/>
+          </w:tcPr>
+        </w:tc>
+      </w:tr>
+      <w:tr>
+        <w:tc>
+          <w:p>
+            <w:r>
+              <w:t>Uniflow</w:t>
+            </w:r>
+          </w:p>
+          <w:tcPr>
+            <w:tcW w:type="auto"/>
+          </w:tcPr>
+        </w:tc>
+        <w:tc>
+          <w:p>
+            <w:r>
+              <w:t>100</w:t>
+            </w:r>
+          </w:p>
+          <w:tcPr>
+            <w:tcW w:type="auto"/>
+          </w:tcPr>
+        </w:tc>
+      </w:tr>
+      <w:tr>
+        <w:tc>
+          <w:p>
+            <w:r>
+              <w:t>xPression</w:t>
+            </w:r>
+          </w:p>
+          <w:tcPr>
+            <w:tcW w:type="auto"/>
+          </w:tcPr>
+        </w:tc>
+        <w:tc>
+          <w:p>
+            <w:r>
+              <w:t>100</w:t>
+            </w:r>
+          </w:p>
+          <w:tcPr>
+            <w:tcW w:type="auto"/>
+          </w:tcPr>
+        </w:tc>
+      </w:tr>
+      <w:tr>
+        <w:tc>
+          <w:p>
+            <w:r>
+              <w:t>Axapta</w:t>
+            </w:r>
+          </w:p>
+          <w:tcPr>
+            <w:tcW w:type="auto"/>
+          </w:tcPr>
+        </w:tc>
+        <w:tc>
+          <w:p>
+            <w:r>
+              <w:t>100</w:t>
+            </w:r>
+          </w:p>
+          <w:tcPr>
+            <w:tcW w:type="auto"/>
+          </w:tcPr>
+        </w:tc>
+      </w:tr>
+      <w:tr>
+        <w:tc>
+          <w:p>
+            <w:r>
+              <w:t>SQL Hotel</w:t>
+            </w:r>
+          </w:p>
+          <w:tcPr>
+            <w:tcW w:type="auto"/>
+          </w:tcPr>
+        </w:tc>
+        <w:tc>
+          <w:p>
+            <w:r>
+              <w:t>100</w:t>
+            </w:r>
+          </w:p>
+          <w:tcPr>
+            <w:tcW w:type="auto"/>
+          </w:tcPr>
+        </w:tc>
+      </w:tr>
+      <w:tr>
+        <w:tc>
+          <w:p>
+            <w:r>
+              <w:t>Intranet</w:t>
+            </w:r>
+          </w:p>
+          <w:tcPr>
+            <w:tcW w:type="auto"/>
+          </w:tcPr>
+        </w:tc>
+        <w:tc>
+          <w:p>
+            <w:r>
+              <w:t>100</w:t>
+            </w:r>
+          </w:p>
+          <w:tcPr>
+            <w:tcW w:type="auto"/>
+          </w:tcPr>
+        </w:tc>
+      </w:tr>
+      <w:tr>
+        <w:tc>
+          <w:p>
+            <w:r>
+              <w:t>Tivoli</w:t>
+            </w:r>
+          </w:p>
+          <w:tcPr>
+            <w:tcW w:type="auto"/>
+          </w:tcPr>
+        </w:tc>
+        <w:tc>
+          <w:p>
+            <w:r>
+              <w:t>100</w:t>
+            </w:r>
+          </w:p>
+          <w:tcPr>
+            <w:tcW w:type="auto"/>
+          </w:tcPr>
+        </w:tc>
+      </w:tr>
+      <w:tr>
+        <w:tc>
+          <w:p>
+            <w:r>
+              <w:t>SKALA</w:t>
+            </w:r>
+          </w:p>
+          <w:tcPr>
+            <w:tcW w:type="auto"/>
+          </w:tcPr>
+        </w:tc>
+        <w:tc>
+          <w:p>
+            <w:r>
+              <w:t>100</w:t>
+            </w:r>
+          </w:p>
+          <w:tcPr>
+            <w:tcW w:type="auto"/>
+          </w:tcPr>
+        </w:tc>
+      </w:tr>
+      <w:tr>
+        <w:tc>
+          <w:p>
+            <w:r>
+              <w:t>Lysaker Park</w:t>
+            </w:r>
+          </w:p>
+          <w:tcPr>
+            <w:tcW w:type="auto"/>
+          </w:tcPr>
+        </w:tc>
+        <w:tc>
+          <w:p>
+            <w:r>
+              <w:t>100</w:t>
+            </w:r>
+          </w:p>
+          <w:tcPr>
+            <w:tcW w:type="auto"/>
+          </w:tcPr>
+        </w:tc>
+      </w:tr>
+      <w:tr>
+        <w:tc>
+          <w:p>
+            <w:r>
+              <w:t>Exchange</w:t>
+            </w:r>
+          </w:p>
+          <w:tcPr>
+            <w:tcW w:type="auto"/>
+          </w:tcPr>
+        </w:tc>
+        <w:tc>
+          <w:p>
+            <w:r>
+              <w:t>100</w:t>
+            </w:r>
+          </w:p>
+          <w:tcPr>
+            <w:tcW w:type="auto"/>
+          </w:tcPr>
+        </w:tc>
+      </w:tr>
+      <w:tr>
+        <w:tc>
+          <w:p>
+            <w:r>
+              <w:t>Basware.Archive</w:t>
+            </w:r>
+          </w:p>
+          <w:tcPr>
+            <w:tcW w:type="auto"/>
+          </w:tcPr>
+        </w:tc>
+        <w:tc>
+          <w:p>
+            <w:r>
+              <w:t>100</w:t>
+            </w:r>
+          </w:p>
+          <w:tcPr>
+            <w:tcW w:type="auto"/>
+          </w:tcPr>
+        </w:tc>
+      </w:tr>
+      <w:tr>
+        <w:tc>
+          <w:p>
+            <w:r>
+              <w:t>Virtual Works</w:t>
+            </w:r>
+          </w:p>
+          <w:tcPr>
+            <w:tcW w:type="auto"/>
+          </w:tcPr>
+        </w:tc>
+        <w:tc>
+          <w:p>
+            <w:r>
+              <w:t>100</w:t>
+            </w:r>
+          </w:p>
+          <w:tcPr>
+            <w:tcW w:type="auto"/>
+          </w:tcPr>
+        </w:tc>
+      </w:tr>
+      <w:tr>
+        <w:tc>
+          <w:p>
+            <w:r>
+              <w:t>DWH</w:t>
+            </w:r>
+          </w:p>
+          <w:tcPr>
+            <w:tcW w:type="auto"/>
+          </w:tcPr>
+        </w:tc>
+        <w:tc>
+          <w:p>
+            <w:r>
+              <w:t>100</w:t>
+            </w:r>
+          </w:p>
+          <w:tcPr>
+            <w:tcW w:type="auto"/>
+          </w:tcPr>
+        </w:tc>
+      </w:tr>
+      <w:tr>
+        <w:tc>
+          <w:p>
+            <w:r>
+              <w:t>PRODACAPO</w:t>
+            </w:r>
+          </w:p>
+          <w:tcPr>
+            <w:tcW w:type="auto"/>
+          </w:tcPr>
+        </w:tc>
+        <w:tc>
+          <w:p>
+            <w:r>
+              <w:t>100</w:t>
+            </w:r>
+          </w:p>
+          <w:tcPr>
+            <w:tcW w:type="auto"/>
+          </w:tcPr>
+        </w:tc>
+      </w:tr>
+      <w:tr>
+        <w:tc>
+          <w:p>
+            <w:r>
+              <w:t>QLIKVIEW</w:t>
+            </w:r>
+          </w:p>
+          <w:tcPr>
+            <w:tcW w:type="auto"/>
+          </w:tcPr>
+        </w:tc>
+        <w:tc>
+          <w:p>
+            <w:r>
+              <w:t>100</w:t>
+            </w:r>
+          </w:p>
+          <w:tcPr>
+            <w:tcW w:type="auto"/>
+          </w:tcPr>
+        </w:tc>
+      </w:tr>
+      <w:tr>
+        <w:tc>
+          <w:p>
+            <w:r>
+              <w:t>Cantor Controller</w:t>
+            </w:r>
+          </w:p>
+          <w:tcPr>
+            <w:tcW w:type="auto"/>
+          </w:tcPr>
+        </w:tc>
+        <w:tc>
+          <w:p>
+            <w:r>
+              <w:t>100</w:t>
+            </w:r>
+          </w:p>
+          <w:tcPr>
+            <w:tcW w:type="auto"/>
+          </w:tcPr>
+        </w:tc>
+      </w:tr>
+      <w:tr>
+        <w:tc>
+          <w:p>
+            <w:r>
+              <w:t>Worksite</w:t>
+            </w:r>
+          </w:p>
+          <w:tcPr>
+            <w:tcW w:type="auto"/>
+          </w:tcPr>
+        </w:tc>
+        <w:tc>
+          <w:p>
+            <w:r>
+              <w:t>100</w:t>
+            </w:r>
+          </w:p>
+          <w:tcPr>
+            <w:tcW w:type="auto"/>
+          </w:tcPr>
+        </w:tc>
+      </w:tr>
+      <w:tr>
+        <w:tc>
+          <w:p>
+            <w:r>
+              <w:t>Lotus Notes</w:t>
+            </w:r>
+          </w:p>
+          <w:tcPr>
+            <w:tcW w:type="auto"/>
+          </w:tcPr>
+        </w:tc>
+        <w:tc>
+          <w:p>
+            <w:r>
+              <w:t>100</w:t>
+            </w:r>
+          </w:p>
+          <w:tcPr>
+            <w:tcW w:type="auto"/>
+          </w:tcPr>
+        </w:tc>
+      </w:tr>
+      <w:tr>
+        <w:tc>
+          <w:p>
+            <w:r>
+              <w:t>KOVI</w:t>
+            </w:r>
+          </w:p>
+          <w:tcPr>
+            <w:tcW w:type="auto"/>
+          </w:tcPr>
+        </w:tc>
+        <w:tc>
+          <w:p>
+            <w:r>
+              <w:t>100</w:t>
+            </w:r>
+          </w:p>
+          <w:tcPr>
+            <w:tcW w:type="auto"/>
+          </w:tcPr>
+        </w:tc>
+      </w:tr>
+      <w:tr>
+        <w:tc>
+          <w:p>
+            <w:r>
+              <w:t>CA SiteMinder SIAM</w:t>
+            </w:r>
+          </w:p>
+          <w:tcPr>
+            <w:tcW w:type="auto"/>
+          </w:tcPr>
+        </w:tc>
+        <w:tc>
+          <w:p>
+            <w:r>
+              <w:t>100</w:t>
+            </w:r>
+          </w:p>
+          <w:tcPr>
+            <w:tcW w:type="auto"/>
+          </w:tcPr>
+        </w:tc>
+      </w:tr>
+      <w:tr>
+        <w:tc>
+          <w:p>
+            <w:r>
+              <w:t>Skanning</w:t>
+            </w:r>
+          </w:p>
+          <w:tcPr>
+            <w:tcW w:type="auto"/>
+          </w:tcPr>
+        </w:tc>
+        <w:tc>
+          <w:p>
+            <w:r>
+              <w:t>100</w:t>
+            </w:r>
+          </w:p>
+          <w:tcPr>
+            <w:tcW w:type="auto"/>
+          </w:tcPr>
+        </w:tc>
+      </w:tr>
+      <w:tr>
+        <w:tc>
+          <w:p>
+            <w:r>
+              <w:t>IRIS</w:t>
+            </w:r>
+          </w:p>
+          <w:tcPr>
+            <w:tcW w:type="auto"/>
+          </w:tcPr>
+        </w:tc>
+        <w:tc>
+          <w:p>
+            <w:r>
+              <w:t>100</w:t>
+            </w:r>
+          </w:p>
+          <w:tcPr>
+            <w:tcW w:type="auto"/>
+          </w:tcPr>
+        </w:tc>
+      </w:tr>
+      <w:tr>
+        <w:tc>
+          <w:p>
+            <w:r>
+              <w:t>CMS and Config Mgmt</w:t>
+            </w:r>
+          </w:p>
+          <w:tcPr>
+            <w:tcW w:type="auto"/>
+          </w:tcPr>
+        </w:tc>
+        <w:tc>
+          <w:p>
+            <w:r>
+              <w:t>100</w:t>
+            </w:r>
+          </w:p>
+          <w:tcPr>
+            <w:tcW w:type="auto"/>
+          </w:tcPr>
+        </w:tc>
+      </w:tr>
+      <w:tr>
+        <w:tc>
+          <w:p>
+            <w:r>
+              <w:t>Basware Invoice</w:t>
+            </w:r>
+          </w:p>
+          <w:tcPr>
+            <w:tcW w:type="auto"/>
+          </w:tcPr>
+        </w:tc>
+        <w:tc>
+          <w:p>
+            <w:r>
+              <w:t>100</w:t>
+            </w:r>
+          </w:p>
+          <w:tcPr>
+            <w:tcW w:type="auto"/>
+          </w:tcPr>
+        </w:tc>
+      </w:tr>
+    </w:tbl>
   </w:body>
 </w:document>
 </file>
@@ -1809,7 +1787,7 @@
         <w:szCs w:val="16"/>
         <w:lang w:val="nb-NO"/>
       </w:rPr>
-      <w:t>5</w:t>
+      <w:t>3</w:t>
     </w:r>
     <w:r>
       <w:rPr>
@@ -1858,7 +1836,7 @@
         <w:szCs w:val="16"/>
         <w:lang w:val="nb-NO"/>
       </w:rPr>
-      <w:t>5</w:t>
+      <w:t>3</w:t>
     </w:r>
     <w:r>
       <w:rPr>
@@ -22153,13 +22131,12 @@
   </w:compat>
   <w:rsids>
     <w:rsidRoot w:val="00D940E8"/>
-    <w:rsid w:val="00574D12"/>
-    <w:rsid w:val="005D0AB2"/>
     <w:rsid w:val="00634A89"/>
     <w:rsid w:val="008218DE"/>
     <w:rsid w:val="00A45037"/>
     <w:rsid w:val="00B31702"/>
     <w:rsid w:val="00D940E8"/>
+    <w:rsid w:val="00E35AB8"/>
   </w:rsids>
   <m:mathPr>
     <m:mathFont m:val="Cambria Math"/>
@@ -22939,11 +22916,10 @@
 </file>
 
 <file path=customXml/item1.xml><?xml version="1.0" encoding="utf-8"?>
-<master xmlns="http://TemplateConcept.WordTemplate">
-  <CompanyInfo>
-    <value/>
-  </CompanyInfo>
-</master>
+<root>
+  <ccDocumentType>Documentation</ccDocumentType>
+  <Classification>blue2</Classification>
+</root>
 </file>
 
 <file path=customXml/item2.xml><?xml version="1.0" encoding="utf-8"?>
@@ -22955,10 +22931,11 @@
 </file>
 
 <file path=customXml/item3.xml><?xml version="1.0" encoding="utf-8"?>
-<root>
-  <ccDocumentType>Documentation</ccDocumentType>
-  <Classification>blue2</Classification>
-</root>
+<master xmlns="http://TemplateConcept.WordTemplate">
+  <CompanyInfo>
+    <value/>
+  </CompanyInfo>
+</master>
 </file>
 
 <file path=customXml/item4.xml><?xml version="1.0" encoding="utf-8"?>
@@ -22967,10 +22944,8 @@
 </file>
 
 <file path=customXml/itemProps1.xml><?xml version="1.0" encoding="utf-8"?>
-<ds:datastoreItem xmlns:ds="http://schemas.openxmlformats.org/officeDocument/2006/customXml" ds:itemID="{4299FF48-1985-4BEE-B955-302A37775453}">
-  <ds:schemaRefs>
-    <ds:schemaRef ds:uri="http://TemplateConcept.WordTemplate"/>
-  </ds:schemaRefs>
+<ds:datastoreItem xmlns:ds="http://schemas.openxmlformats.org/officeDocument/2006/customXml" ds:itemID="{04996988-061A-4384-BA8B-40F2666789FC}">
+  <ds:schemaRefs/>
 </ds:datastoreItem>
 </file>
 
@@ -22983,13 +22958,15 @@
 </file>
 
 <file path=customXml/itemProps3.xml><?xml version="1.0" encoding="utf-8"?>
-<ds:datastoreItem xmlns:ds="http://schemas.openxmlformats.org/officeDocument/2006/customXml" ds:itemID="{04996988-061A-4384-BA8B-40F2666789FC}">
-  <ds:schemaRefs/>
+<ds:datastoreItem xmlns:ds="http://schemas.openxmlformats.org/officeDocument/2006/customXml" ds:itemID="{4299FF48-1985-4BEE-B955-302A37775453}">
+  <ds:schemaRefs>
+    <ds:schemaRef ds:uri="http://TemplateConcept.WordTemplate"/>
+  </ds:schemaRefs>
 </ds:datastoreItem>
 </file>
 
 <file path=customXml/itemProps4.xml><?xml version="1.0" encoding="utf-8"?>
-<ds:datastoreItem xmlns:ds="http://schemas.openxmlformats.org/officeDocument/2006/customXml" ds:itemID="{0B0F80CD-C600-432D-B1E5-051A2C420423}">
+<ds:datastoreItem xmlns:ds="http://schemas.openxmlformats.org/officeDocument/2006/customXml" ds:itemID="{6539205D-F447-43B9-A449-EAEE829CED31}">
   <ds:schemaRefs>
     <ds:schemaRef ds:uri="http://schemas.openxmlformats.org/officeDocument/2006/bibliography"/>
   </ds:schemaRefs>

</xml_diff>

<commit_message>
Updated, and getting closer
</commit_message>
<xml_diff>
--- a/GenerateWordAPI/GenerateWordAPI/goodbye.docx
+++ b/GenerateWordAPI/GenerateWordAPI/goodbye.docx
@@ -426,7 +426,7 @@
         <w:sdtEndPr/>
         <w:sdtContent>
           <w:r>
-            <w:t>Storebrand Livsforsikring</w:t>
+            <w:t>Test</w:t>
           </w:r>
         </w:sdtContent>
       </w:sdt>
@@ -449,7 +449,7 @@
         <w:sdtEndPr/>
         <w:sdtContent>
           <w:r>
-            <w:t>August 31 - September 30</w:t>
+            <w:t>January 01 - January 01</w:t>
           </w:r>
         </w:sdtContent>
       </w:sdt>

</xml_diff>

<commit_message>
Downloading word document now works
</commit_message>
<xml_diff>
--- a/GenerateWordAPI/GenerateWordAPI/goodbye.docx
+++ b/GenerateWordAPI/GenerateWordAPI/goodbye.docx
@@ -426,7 +426,7 @@
         <w:sdtEndPr/>
         <w:sdtContent>
           <w:r>
-            <w:t>Test</w:t>
+            <w:t>Storebrand Livsforsikring</w:t>
           </w:r>
         </w:sdtContent>
       </w:sdt>
@@ -449,7 +449,7 @@
         <w:sdtEndPr/>
         <w:sdtContent>
           <w:r>
-            <w:t>January 01 - January 01</w:t>
+            <w:t>August 31 - September 30</w:t>
           </w:r>
         </w:sdtContent>
       </w:sdt>

</xml_diff>